<commit_message>
Projeto Versão 2.0 (SCRUM)
</commit_message>
<xml_diff>
--- a/Documentacao/PropostaSIColetaLixo.docx
+++ b/Documentacao/PropostaSIColetaLixo.docx
@@ -14,55 +14,7 @@
           <w:b/>
           <w:bCs/>
         </w:rPr>
-        <w:t xml:space="preserve">2ª (peso 2,0): Considerando as condições do projeto, qual o Ciclo de Vida de produção de software que você seguirá? Justifique a sua resposta, explicando o funcionamento/fases do ciclo de vida e forma de condução do projeto, em um documento WORD chamado </w:t>
-      </w:r>
-      <w:proofErr w:type="spellStart"/>
-      <w:r>
-        <w:rPr>
-          <w:b/>
-          <w:bCs/>
-        </w:rPr>
-        <w:t>PropostaSIColetaLixo</w:t>
-      </w:r>
-      <w:proofErr w:type="spellEnd"/>
-      <w:r>
-        <w:rPr>
-          <w:b/>
-          <w:bCs/>
-        </w:rPr>
-        <w:t xml:space="preserve">. Guarde esse documento no GITHUB no repositório chamado </w:t>
-      </w:r>
-      <w:proofErr w:type="spellStart"/>
-      <w:r>
-        <w:rPr>
-          <w:b/>
-          <w:bCs/>
-        </w:rPr>
-        <w:t>SIColetaLixo</w:t>
-      </w:r>
-      <w:proofErr w:type="spellEnd"/>
-      <w:r>
-        <w:rPr>
-          <w:b/>
-          <w:bCs/>
-        </w:rPr>
-        <w:t xml:space="preserve">, na pasta </w:t>
-      </w:r>
-      <w:proofErr w:type="spellStart"/>
-      <w:r>
-        <w:rPr>
-          <w:b/>
-          <w:bCs/>
-        </w:rPr>
-        <w:t>Documentacao</w:t>
-      </w:r>
-      <w:proofErr w:type="spellEnd"/>
-      <w:r>
-        <w:rPr>
-          <w:b/>
-          <w:bCs/>
-        </w:rPr>
-        <w:t>.</w:t>
+        <w:t>2ª (peso 2,0): Considerando as condições do projeto, qual o Ciclo de Vida de produção de software que você seguirá? Justifique a sua resposta, explicando o funcionamento/fases do ciclo de vida e forma de condução do projeto, em um documento WORD chamado PropostaSIColetaLixo. Guarde esse documento no GITHUB no repositório chamado SIColetaLixo, na pasta Documentacao.</w:t>
       </w:r>
       <w:r>
         <w:rPr>
@@ -78,16 +30,59 @@
         <w:ind w:firstLine="708"/>
       </w:pPr>
       <w:r>
-        <w:t xml:space="preserve">O </w:t>
-      </w:r>
-      <w:r>
-        <w:t xml:space="preserve">Ciclo de Vida de produção de software que </w:t>
-      </w:r>
-      <w:r>
-        <w:t>eu vou seguir é o Espiral pois o software vai ser entregue em versões, isso torna mais fácil a atualização do software em relação a quantidade de caminhões que serão necessários e pode ser alterado no meio, em relação a mudanças nas ruas e reajuste na quantidade de caminhões e lixo, além de ser entregue de forma mais rápida e se alterar de acordo com as vontades do cliente</w:t>
+        <w:t>O Ciclo de Vida de produção de software que eu vou seguir é o Espiral pois o software vai ser entregue em versões, isso torna mais fácil a atualização do software em relação a quantidade de caminhões que serão necessários e pode ser alterado no meio, em relação a mudanças nas ruas e reajuste na quantidade de caminhões e lixo, além de ser entregue de forma mais rápida e se alterar de acordo com as vontades do cliente</w:t>
       </w:r>
       <w:r>
         <w:t>.</w:t>
+      </w:r>
+    </w:p>
+    <w:p/>
+    <w:p>
+      <w:pPr>
+        <w:rPr>
+          <w:b/>
+          <w:bCs/>
+        </w:rPr>
+      </w:pPr>
+      <w:r>
+        <w:rPr>
+          <w:b/>
+          <w:bCs/>
+        </w:rPr>
+        <w:t>3ª (peso 2,0): SCRUM (método ágil) poderia ser aplicado ao projeto? Explique por que sim ou não, complementando o documento WORD chamado PropostaSIColetaLixo (faça download do documento do GIT e atualize no seu PC, depois, suba ele de novo no GITHUB de forma a versionar o arquivo).</w:t>
+      </w:r>
+    </w:p>
+    <w:p>
+      <w:pPr>
+        <w:rPr>
+          <w:b/>
+          <w:bCs/>
+        </w:rPr>
+      </w:pPr>
+      <w:r>
+        <w:rPr>
+          <w:b/>
+          <w:bCs/>
+        </w:rPr>
+        <w:tab/>
+      </w:r>
+    </w:p>
+    <w:p>
+      <w:r>
+        <w:rPr>
+          <w:b/>
+          <w:bCs/>
+        </w:rPr>
+        <w:tab/>
+      </w:r>
+      <w:r>
+        <w:t xml:space="preserve">Sim, pois </w:t>
+      </w:r>
+      <w:r>
+        <w:t>é o framework mais adotado internacionalmente em projetos ágeis de software</w:t>
+      </w:r>
+      <w:r>
+        <w:t>, já que o software vai ser entregue de forma rápida e com diversas atualizações, com reuniões entre o Scrum Master e o Squad poderão ser discutidas melhorias para o software, além de serem passadas informações relacionadas a quantidade de lixo e de caminhões já adquiridas em coletas anteriores.</w:t>
       </w:r>
     </w:p>
     <w:sectPr>

</xml_diff>

<commit_message>
Versão 3.0 (Organizar Equipe)
</commit_message>
<xml_diff>
--- a/Documentacao/PropostaSIColetaLixo.docx
+++ b/Documentacao/PropostaSIColetaLixo.docx
@@ -76,13 +76,68 @@
         <w:tab/>
       </w:r>
       <w:r>
-        <w:t xml:space="preserve">Sim, pois </w:t>
-      </w:r>
-      <w:r>
-        <w:t>é o framework mais adotado internacionalmente em projetos ágeis de software</w:t>
+        <w:t>Sim, pois é o framework mais adotado internacionalmente em projetos ágeis de software</w:t>
       </w:r>
       <w:r>
         <w:t>, já que o software vai ser entregue de forma rápida e com diversas atualizações, com reuniões entre o Scrum Master e o Squad poderão ser discutidas melhorias para o software, além de serem passadas informações relacionadas a quantidade de lixo e de caminhões já adquiridas em coletas anteriores.</w:t>
+      </w:r>
+    </w:p>
+    <w:p/>
+    <w:p>
+      <w:pPr>
+        <w:rPr>
+          <w:b/>
+          <w:bCs/>
+        </w:rPr>
+      </w:pPr>
+      <w:r>
+        <w:rPr>
+          <w:b/>
+          <w:bCs/>
+        </w:rPr>
+        <w:t>4ª (peso 2,0): Como você organizaria a equipe de projeto? Descreva os papéis e responsabilidades esperados, baseado no que aprendeu em aulas, atentando para a sua escolha de ciclo de vida: processos ágeis têm uma característica de formação de equipe, enquanto os processos clássicos têm outra. Explique, complementando o documento WORD chamado PropostaSIColetaLixo (faça download do documento do GIT e atualize no seu PC, depois, suba ele de novo no GITHUB, gerando uma nova versão que pode ser consultada em History).</w:t>
+      </w:r>
+    </w:p>
+    <w:p>
+      <w:pPr>
+        <w:rPr>
+          <w:b/>
+          <w:bCs/>
+        </w:rPr>
+      </w:pPr>
+      <w:r>
+        <w:rPr>
+          <w:b/>
+          <w:bCs/>
+        </w:rPr>
+        <w:tab/>
+      </w:r>
+    </w:p>
+    <w:p>
+      <w:pPr>
+        <w:ind w:firstLine="708"/>
+      </w:pPr>
+      <w:r>
+        <w:t>Eu iria separar um grupo de 6 a 9 colaboradores, e em grupos de duas ou três pessoas  separar funções como “Atualizar sobre o aumento ou diminuição de lixo em determinadas regiões e a necessidade de mais ou menos caminhões.”, “Fazer pesquisas com os clientes e encontrar pontos negativos e possíveis melhorias para o software”, “Desenvolvedores, que colocariam as melhorias em pratica e realizariam a correção dos bugs”</w:t>
+      </w:r>
+      <w:r>
+        <w:t>.</w:t>
+      </w:r>
+    </w:p>
+    <w:p>
+      <w:pPr>
+        <w:ind w:firstLine="708"/>
+      </w:pPr>
+      <w:r>
+        <w:t>Um Scrum Master que tiraria duvidas e auxiliaria a equipe, além de assegurar que as tarefas estão sendo executadas com eficiência.</w:t>
+      </w:r>
+    </w:p>
+    <w:p>
+      <w:pPr>
+        <w:ind w:firstLine="708"/>
+      </w:pPr>
+      <w:r>
+        <w:t>Os clientes, que avaliariam o software e passariam sugestões para o grupo de pesquisa de clientes (Colaboradores).</w:t>
       </w:r>
     </w:p>
     <w:sectPr>

</xml_diff>